<commit_message>
Added minor fixes to the splines report, uploaded the initial approximation notebook
</commit_message>
<xml_diff>
--- a/4. Laboratorium/Opracowanie.docx
+++ b/4. Laboratorium/Opracowanie.docx
@@ -104,6 +104,15 @@
           <w:szCs w:val="36"/>
         </w:rPr>
         <w:t>Funkcje sklejane</w:t>
+      </w:r>
+      <w:r>
+        <w:rPr>
+          <w:rFonts w:ascii="Poppins" w:eastAsia="Poppins" w:hAnsi="Poppins" w:cs="Poppins"/>
+          <w:color w:val="0B5394"/>
+          <w:sz w:val="36"/>
+          <w:szCs w:val="36"/>
+        </w:rPr>
+        <w:t xml:space="preserve"> 2. i 3. stopnia</w:t>
       </w:r>
     </w:p>
     <w:p/>
@@ -1209,6 +1218,7 @@
     </w:p>
     <w:p>
       <w:pPr>
+        <w:spacing w:after="120"/>
         <w:ind w:left="709"/>
         <w:rPr>
           <w:color w:val="000000"/>
@@ -1485,7 +1495,19 @@
             <w:rPr>
               <w:rFonts w:ascii="Cambria Math" w:hAnsi="Cambria Math"/>
             </w:rPr>
-            <m:t>,   i∈[1, 2, …, n-1]</m:t>
+            <m:t xml:space="preserve">, </m:t>
+          </m:r>
+          <m:r>
+            <w:rPr>
+              <w:rFonts w:ascii="Cambria Math" w:hAnsi="Cambria Math"/>
+            </w:rPr>
+            <m:t xml:space="preserve"> </m:t>
+          </m:r>
+          <m:r>
+            <w:rPr>
+              <w:rFonts w:ascii="Cambria Math" w:hAnsi="Cambria Math"/>
+            </w:rPr>
+            <m:t xml:space="preserve">  i∈[1, 2, …, n-1]</m:t>
           </m:r>
         </m:oMath>
       </m:oMathPara>
@@ -1733,13 +1755,7 @@
           <w:rPr>
             <w:rFonts w:ascii="Cambria Math" w:hAnsi="Cambria Math"/>
           </w:rPr>
-          <m:t>n</m:t>
-        </m:r>
-        <m:r>
-          <w:rPr>
-            <w:rFonts w:ascii="Cambria Math" w:hAnsi="Cambria Math"/>
-          </w:rPr>
-          <m:t>-1</m:t>
+          <m:t>n-1</m:t>
         </m:r>
       </m:oMath>
       <w:r>
@@ -1889,7 +1905,7 @@
     </w:p>
     <w:p>
       <w:pPr>
-        <w:spacing w:before="120"/>
+        <w:spacing w:before="120" w:after="120"/>
         <w:ind w:left="709"/>
         <w:rPr>
           <w:color w:val="000000"/>
@@ -2287,41 +2303,15 @@
         <w:ind w:left="1418"/>
       </w:pPr>
       <m:oMath>
-        <m:f>
-          <m:fPr>
+        <m:sSubSup>
+          <m:sSubSupPr>
             <m:ctrlPr>
               <w:rPr>
                 <w:rFonts w:ascii="Cambria Math" w:hAnsi="Cambria Math"/>
                 <w:i/>
               </w:rPr>
             </m:ctrlPr>
-          </m:fPr>
-          <m:num>
-            <m:r>
-              <w:rPr>
-                <w:rFonts w:ascii="Cambria Math" w:hAnsi="Cambria Math"/>
-              </w:rPr>
-              <m:t>d</m:t>
-            </m:r>
-          </m:num>
-          <m:den>
-            <m:r>
-              <w:rPr>
-                <w:rFonts w:ascii="Cambria Math" w:hAnsi="Cambria Math"/>
-              </w:rPr>
-              <m:t>dx</m:t>
-            </m:r>
-          </m:den>
-        </m:f>
-        <m:sSub>
-          <m:sSubPr>
-            <m:ctrlPr>
-              <w:rPr>
-                <w:rFonts w:ascii="Cambria Math" w:hAnsi="Cambria Math"/>
-                <w:i/>
-              </w:rPr>
-            </m:ctrlPr>
-          </m:sSubPr>
+          </m:sSubSupPr>
           <m:e>
             <m:r>
               <w:rPr>
@@ -2338,7 +2328,15 @@
               <m:t>i+1</m:t>
             </m:r>
           </m:sub>
-        </m:sSub>
+          <m:sup>
+            <m:r>
+              <w:rPr>
+                <w:rFonts w:ascii="Cambria Math" w:hAnsi="Cambria Math"/>
+              </w:rPr>
+              <m:t>'</m:t>
+            </m:r>
+          </m:sup>
+        </m:sSubSup>
         <m:d>
           <m:dPr>
             <m:ctrlPr>
@@ -2383,41 +2381,15 @@
           </w:rPr>
           <m:t>=</m:t>
         </m:r>
-        <m:f>
-          <m:fPr>
+        <m:sSubSup>
+          <m:sSubSupPr>
             <m:ctrlPr>
               <w:rPr>
                 <w:rFonts w:ascii="Cambria Math" w:hAnsi="Cambria Math"/>
                 <w:i/>
               </w:rPr>
             </m:ctrlPr>
-          </m:fPr>
-          <m:num>
-            <m:r>
-              <w:rPr>
-                <w:rFonts w:ascii="Cambria Math" w:hAnsi="Cambria Math"/>
-              </w:rPr>
-              <m:t>d</m:t>
-            </m:r>
-          </m:num>
-          <m:den>
-            <m:r>
-              <w:rPr>
-                <w:rFonts w:ascii="Cambria Math" w:hAnsi="Cambria Math"/>
-              </w:rPr>
-              <m:t>dx</m:t>
-            </m:r>
-          </m:den>
-        </m:f>
-        <m:sSub>
-          <m:sSubPr>
-            <m:ctrlPr>
-              <w:rPr>
-                <w:rFonts w:ascii="Cambria Math" w:hAnsi="Cambria Math"/>
-                <w:i/>
-              </w:rPr>
-            </m:ctrlPr>
-          </m:sSubPr>
+          </m:sSubSupPr>
           <m:e>
             <m:r>
               <w:rPr>
@@ -2434,7 +2406,15 @@
               <m:t>i</m:t>
             </m:r>
           </m:sub>
-        </m:sSub>
+          <m:sup>
+            <m:r>
+              <w:rPr>
+                <w:rFonts w:ascii="Cambria Math" w:hAnsi="Cambria Math"/>
+              </w:rPr>
+              <m:t>'</m:t>
+            </m:r>
+          </m:sup>
+        </m:sSubSup>
         <m:d>
           <m:dPr>
             <m:ctrlPr>
@@ -2479,6 +2459,9 @@
       </w:r>
       <w:r>
         <w:tab/>
+      </w:r>
+      <w:r>
+        <w:t xml:space="preserve">            </w:t>
       </w:r>
       <w:r>
         <w:t xml:space="preserve">dla </w:t>
@@ -3238,41 +3221,15 @@
       </w:pPr>
       <m:oMathPara>
         <m:oMath>
-          <m:f>
-            <m:fPr>
+          <m:sSubSup>
+            <m:sSubSupPr>
               <m:ctrlPr>
                 <w:rPr>
                   <w:rFonts w:ascii="Cambria Math" w:hAnsi="Cambria Math"/>
                   <w:i/>
                 </w:rPr>
               </m:ctrlPr>
-            </m:fPr>
-            <m:num>
-              <m:r>
-                <w:rPr>
-                  <w:rFonts w:ascii="Cambria Math" w:hAnsi="Cambria Math"/>
-                </w:rPr>
-                <m:t>d</m:t>
-              </m:r>
-            </m:num>
-            <m:den>
-              <m:r>
-                <w:rPr>
-                  <w:rFonts w:ascii="Cambria Math" w:hAnsi="Cambria Math"/>
-                </w:rPr>
-                <m:t>dx</m:t>
-              </m:r>
-            </m:den>
-          </m:f>
-          <m:sSub>
-            <m:sSubPr>
-              <m:ctrlPr>
-                <w:rPr>
-                  <w:rFonts w:ascii="Cambria Math" w:hAnsi="Cambria Math"/>
-                  <w:i/>
-                </w:rPr>
-              </m:ctrlPr>
-            </m:sSubPr>
+            </m:sSubSupPr>
             <m:e>
               <m:r>
                 <w:rPr>
@@ -3289,7 +3246,15 @@
                 <m:t>i</m:t>
               </m:r>
             </m:sub>
-          </m:sSub>
+            <m:sup>
+              <m:r>
+                <w:rPr>
+                  <w:rFonts w:ascii="Cambria Math" w:hAnsi="Cambria Math"/>
+                </w:rPr>
+                <m:t>'</m:t>
+              </m:r>
+            </m:sup>
+          </m:sSubSup>
           <m:d>
             <m:dPr>
               <m:ctrlPr>
@@ -3528,41 +3493,15 @@
       </w:pPr>
       <m:oMathPara>
         <m:oMath>
-          <m:f>
-            <m:fPr>
+          <m:sSubSup>
+            <m:sSubSupPr>
               <m:ctrlPr>
                 <w:rPr>
                   <w:rFonts w:ascii="Cambria Math" w:hAnsi="Cambria Math"/>
                   <w:i/>
                 </w:rPr>
               </m:ctrlPr>
-            </m:fPr>
-            <m:num>
-              <m:r>
-                <w:rPr>
-                  <w:rFonts w:ascii="Cambria Math" w:hAnsi="Cambria Math"/>
-                </w:rPr>
-                <m:t>d</m:t>
-              </m:r>
-            </m:num>
-            <m:den>
-              <m:r>
-                <w:rPr>
-                  <w:rFonts w:ascii="Cambria Math" w:hAnsi="Cambria Math"/>
-                </w:rPr>
-                <m:t>dx</m:t>
-              </m:r>
-            </m:den>
-          </m:f>
-          <m:sSub>
-            <m:sSubPr>
-              <m:ctrlPr>
-                <w:rPr>
-                  <w:rFonts w:ascii="Cambria Math" w:hAnsi="Cambria Math"/>
-                  <w:i/>
-                </w:rPr>
-              </m:ctrlPr>
-            </m:sSubPr>
+            </m:sSubSupPr>
             <m:e>
               <m:r>
                 <w:rPr>
@@ -3579,7 +3518,15 @@
                 <m:t>i+1</m:t>
               </m:r>
             </m:sub>
-          </m:sSub>
+            <m:sup>
+              <m:r>
+                <w:rPr>
+                  <w:rFonts w:ascii="Cambria Math" w:hAnsi="Cambria Math"/>
+                </w:rPr>
+                <m:t>'</m:t>
+              </m:r>
+            </m:sup>
+          </m:sSubSup>
           <m:d>
             <m:dPr>
               <m:ctrlPr>
@@ -3624,41 +3571,15 @@
             </w:rPr>
             <m:t>=</m:t>
           </m:r>
-          <m:f>
-            <m:fPr>
+          <m:sSubSup>
+            <m:sSubSupPr>
               <m:ctrlPr>
                 <w:rPr>
                   <w:rFonts w:ascii="Cambria Math" w:hAnsi="Cambria Math"/>
                   <w:i/>
                 </w:rPr>
               </m:ctrlPr>
-            </m:fPr>
-            <m:num>
-              <m:r>
-                <w:rPr>
-                  <w:rFonts w:ascii="Cambria Math" w:hAnsi="Cambria Math"/>
-                </w:rPr>
-                <m:t>d</m:t>
-              </m:r>
-            </m:num>
-            <m:den>
-              <m:r>
-                <w:rPr>
-                  <w:rFonts w:ascii="Cambria Math" w:hAnsi="Cambria Math"/>
-                </w:rPr>
-                <m:t>dx</m:t>
-              </m:r>
-            </m:den>
-          </m:f>
-          <m:sSub>
-            <m:sSubPr>
-              <m:ctrlPr>
-                <w:rPr>
-                  <w:rFonts w:ascii="Cambria Math" w:hAnsi="Cambria Math"/>
-                  <w:i/>
-                </w:rPr>
-              </m:ctrlPr>
-            </m:sSubPr>
+            </m:sSubSupPr>
             <m:e>
               <m:r>
                 <w:rPr>
@@ -3675,7 +3596,15 @@
                 <m:t>i</m:t>
               </m:r>
             </m:sub>
-          </m:sSub>
+            <m:sup>
+              <m:r>
+                <w:rPr>
+                  <w:rFonts w:ascii="Cambria Math" w:hAnsi="Cambria Math"/>
+                </w:rPr>
+                <m:t>'</m:t>
+              </m:r>
+            </m:sup>
+          </m:sSubSup>
           <m:d>
             <m:dPr>
               <m:ctrlPr>
@@ -4470,7 +4399,19 @@
         <w:rPr>
           <w:color w:val="000000"/>
         </w:rPr>
-        <w:t xml:space="preserve"> (korzystam z przekształcenia do postaci </w:t>
+        <w:t xml:space="preserve"> </w:t>
+      </w:r>
+      <w:r>
+        <w:rPr>
+          <w:color w:val="000000"/>
+        </w:rPr>
+        <w:t xml:space="preserve">warunek </w:t>
+      </w:r>
+      <w:r>
+        <w:rPr>
+          <w:color w:val="000000"/>
+        </w:rPr>
+        <w:t xml:space="preserve">(korzystam z przekształcenia do postaci </w:t>
       </w:r>
       <w:r>
         <w:rPr>
@@ -4537,7 +4478,19 @@
         <w:rPr>
           <w:color w:val="000000"/>
         </w:rPr>
-        <w:t xml:space="preserve"> oraz 2. warunek,</w:t>
+        <w:t xml:space="preserve"> oraz 2.</w:t>
+      </w:r>
+      <w:r>
+        <w:rPr>
+          <w:color w:val="000000"/>
+        </w:rPr>
+        <w:t> </w:t>
+      </w:r>
+      <w:r>
+        <w:rPr>
+          <w:color w:val="000000"/>
+        </w:rPr>
+        <w:t>warunek,</w:t>
       </w:r>
       <w:r>
         <w:rPr>
@@ -7140,7 +7093,6 @@
           <w:sz w:val="20"/>
           <w:szCs w:val="20"/>
         </w:rPr>
-        <w:lastRenderedPageBreak/>
         <w:t>(3</w:t>
       </w:r>
       <w:r>
@@ -7213,6 +7165,7 @@
         <w:rPr>
           <w:color w:val="000000"/>
         </w:rPr>
+        <w:lastRenderedPageBreak/>
         <w:t xml:space="preserve">Jak możemy zauważyć, jedynymi niewiadomymi są teraz wartości współczynników </w:t>
       </w:r>
       <m:oMath>
@@ -8057,7 +8010,19 @@
         <w:rPr>
           <w:color w:val="000000"/>
         </w:rPr>
-        <w:t xml:space="preserve"> Jak widzimy w powyższym układzie równań, obliczać także będziemy </w:t>
+        <w:t xml:space="preserve"> Jak widzimy</w:t>
+      </w:r>
+      <w:r>
+        <w:rPr>
+          <w:color w:val="000000"/>
+        </w:rPr>
+        <w:t>,</w:t>
+      </w:r>
+      <w:r>
+        <w:rPr>
+          <w:color w:val="000000"/>
+        </w:rPr>
+        <w:t xml:space="preserve"> w powyższym układzie równań obliczać także będziemy </w:t>
       </w:r>
       <w:bookmarkStart w:id="1" w:name="_Hlk100565978"/>
       <m:oMath>
@@ -8343,41 +8308,15 @@
         <w:jc w:val="center"/>
       </w:pPr>
       <m:oMath>
-        <m:f>
-          <m:fPr>
+        <m:sSubSup>
+          <m:sSubSupPr>
             <m:ctrlPr>
               <w:rPr>
                 <w:rFonts w:ascii="Cambria Math" w:hAnsi="Cambria Math"/>
                 <w:i/>
               </w:rPr>
             </m:ctrlPr>
-          </m:fPr>
-          <m:num>
-            <m:r>
-              <w:rPr>
-                <w:rFonts w:ascii="Cambria Math" w:hAnsi="Cambria Math"/>
-              </w:rPr>
-              <m:t>d</m:t>
-            </m:r>
-          </m:num>
-          <m:den>
-            <m:r>
-              <w:rPr>
-                <w:rFonts w:ascii="Cambria Math" w:hAnsi="Cambria Math"/>
-              </w:rPr>
-              <m:t>dx</m:t>
-            </m:r>
-          </m:den>
-        </m:f>
-        <m:sSub>
-          <m:sSubPr>
-            <m:ctrlPr>
-              <w:rPr>
-                <w:rFonts w:ascii="Cambria Math" w:hAnsi="Cambria Math"/>
-                <w:i/>
-              </w:rPr>
-            </m:ctrlPr>
-          </m:sSubPr>
+          </m:sSubSupPr>
           <m:e>
             <m:r>
               <w:rPr>
@@ -8394,7 +8333,15 @@
               <m:t>1</m:t>
             </m:r>
           </m:sub>
-        </m:sSub>
+          <m:sup>
+            <m:r>
+              <w:rPr>
+                <w:rFonts w:ascii="Cambria Math" w:hAnsi="Cambria Math"/>
+              </w:rPr>
+              <m:t>'</m:t>
+            </m:r>
+          </m:sup>
+        </m:sSubSup>
         <m:d>
           <m:dPr>
             <m:ctrlPr>
@@ -8444,47 +8391,36 @@
         <w:t xml:space="preserve"> </w:t>
       </w:r>
       <w:r>
+        <w:t xml:space="preserve">  </w:t>
+      </w:r>
+      <w:r>
         <w:rPr>
           <w:color w:val="000000"/>
         </w:rPr>
-        <w:t xml:space="preserve">lub </w:t>
+        <w:t>lub</w:t>
+      </w:r>
+      <w:r>
+        <w:rPr>
+          <w:color w:val="000000"/>
+        </w:rPr>
+        <w:t xml:space="preserve">  </w:t>
+      </w:r>
+      <w:r>
+        <w:rPr>
+          <w:color w:val="000000"/>
+        </w:rPr>
+        <w:t xml:space="preserve"> </w:t>
       </w:r>
       <m:oMath>
-        <m:f>
-          <m:fPr>
+        <m:sSubSup>
+          <m:sSubSupPr>
             <m:ctrlPr>
               <w:rPr>
                 <w:rFonts w:ascii="Cambria Math" w:hAnsi="Cambria Math"/>
                 <w:i/>
               </w:rPr>
             </m:ctrlPr>
-          </m:fPr>
-          <m:num>
-            <m:r>
-              <w:rPr>
-                <w:rFonts w:ascii="Cambria Math" w:hAnsi="Cambria Math"/>
-              </w:rPr>
-              <m:t>d</m:t>
-            </m:r>
-          </m:num>
-          <m:den>
-            <m:r>
-              <w:rPr>
-                <w:rFonts w:ascii="Cambria Math" w:hAnsi="Cambria Math"/>
-              </w:rPr>
-              <m:t>dx</m:t>
-            </m:r>
-          </m:den>
-        </m:f>
-        <m:sSub>
-          <m:sSubPr>
-            <m:ctrlPr>
-              <w:rPr>
-                <w:rFonts w:ascii="Cambria Math" w:hAnsi="Cambria Math"/>
-                <w:i/>
-              </w:rPr>
-            </m:ctrlPr>
-          </m:sSubPr>
+          </m:sSubSupPr>
           <m:e>
             <m:r>
               <w:rPr>
@@ -8501,7 +8437,15 @@
               <m:t>n-1</m:t>
             </m:r>
           </m:sub>
-        </m:sSub>
+          <m:sup>
+            <m:r>
+              <w:rPr>
+                <w:rFonts w:ascii="Cambria Math" w:hAnsi="Cambria Math"/>
+              </w:rPr>
+              <m:t>'</m:t>
+            </m:r>
+          </m:sup>
+        </m:sSubSup>
         <m:d>
           <m:dPr>
             <m:ctrlPr>
@@ -8626,41 +8570,15 @@
         <w:t xml:space="preserve">powyższych warunków, dalsze przekształcenia wykonuję dla </w:t>
       </w:r>
       <m:oMath>
-        <m:f>
-          <m:fPr>
+        <m:sSubSup>
+          <m:sSubSupPr>
             <m:ctrlPr>
               <w:rPr>
                 <w:rFonts w:ascii="Cambria Math" w:hAnsi="Cambria Math"/>
                 <w:i/>
               </w:rPr>
             </m:ctrlPr>
-          </m:fPr>
-          <m:num>
-            <m:r>
-              <w:rPr>
-                <w:rFonts w:ascii="Cambria Math" w:hAnsi="Cambria Math"/>
-              </w:rPr>
-              <m:t>d</m:t>
-            </m:r>
-          </m:num>
-          <m:den>
-            <m:r>
-              <w:rPr>
-                <w:rFonts w:ascii="Cambria Math" w:hAnsi="Cambria Math"/>
-              </w:rPr>
-              <m:t>dx</m:t>
-            </m:r>
-          </m:den>
-        </m:f>
-        <m:sSub>
-          <m:sSubPr>
-            <m:ctrlPr>
-              <w:rPr>
-                <w:rFonts w:ascii="Cambria Math" w:hAnsi="Cambria Math"/>
-                <w:i/>
-              </w:rPr>
-            </m:ctrlPr>
-          </m:sSubPr>
+          </m:sSubSupPr>
           <m:e>
             <m:r>
               <w:rPr>
@@ -8677,7 +8595,15 @@
               <m:t>1</m:t>
             </m:r>
           </m:sub>
-        </m:sSub>
+          <m:sup>
+            <m:r>
+              <w:rPr>
+                <w:rFonts w:ascii="Cambria Math" w:hAnsi="Cambria Math"/>
+              </w:rPr>
+              <m:t>'</m:t>
+            </m:r>
+          </m:sup>
+        </m:sSubSup>
         <m:d>
           <m:dPr>
             <m:ctrlPr>
@@ -9163,13 +9089,7 @@
                     <w:rPr>
                       <w:rFonts w:ascii="Cambria Math" w:hAnsi="Cambria Math"/>
                     </w:rPr>
-                    <m:t>=</m:t>
-                  </m:r>
-                  <m:r>
-                    <w:rPr>
-                      <w:rFonts w:ascii="Cambria Math" w:hAnsi="Cambria Math"/>
-                    </w:rPr>
-                    <m:t xml:space="preserve">0                            </m:t>
+                    <m:t xml:space="preserve">=0                            </m:t>
                   </m:r>
                 </m:e>
                 <m:e>
@@ -9654,18 +9574,7 @@
           <w:sz w:val="20"/>
           <w:szCs w:val="20"/>
         </w:rPr>
-        <w:t>1.</w:t>
-      </w:r>
-      <w:r>
-        <w:rPr>
-          <w:rFonts w:ascii="Tw Cen MT" w:hAnsi="Tw Cen MT"/>
-          <w:b/>
-          <w:bCs/>
-          <w:color w:val="595959" w:themeColor="text1" w:themeTint="A6"/>
-          <w:sz w:val="20"/>
-          <w:szCs w:val="20"/>
-        </w:rPr>
-        <w:t>2.3</w:t>
+        <w:t>1.2.3</w:t>
       </w:r>
       <w:r>
         <w:rPr>
@@ -9724,7 +9633,7 @@
           <w:sz w:val="20"/>
           <w:szCs w:val="20"/>
         </w:rPr>
-        <w:t>1.1.8</w:t>
+        <w:t>1.2.3</w:t>
       </w:r>
       <w:r>
         <w:rPr>
@@ -9838,19 +9747,13 @@
                 <w:rPr>
                   <w:rFonts w:ascii="Cambria Math" w:hAnsi="Cambria Math"/>
                 </w:rPr>
-                <m:t xml:space="preserve">=0 </m:t>
+                <m:t xml:space="preserve">=0                     </m:t>
               </m:r>
               <m:r>
                 <w:rPr>
                   <w:rFonts w:ascii="Cambria Math" w:hAnsi="Cambria Math"/>
                 </w:rPr>
-                <m:t xml:space="preserve">                   </m:t>
-              </m:r>
-              <m:r>
-                <w:rPr>
-                  <w:rFonts w:ascii="Cambria Math" w:hAnsi="Cambria Math"/>
-                </w:rPr>
-                <m:t xml:space="preserve"> </m:t>
+                <m:t xml:space="preserve">  </m:t>
               </m:r>
               <m:r>
                 <w:rPr>
@@ -9993,13 +9896,7 @@
                 <w:rPr>
                   <w:rFonts w:ascii="Cambria Math" w:hAnsi="Cambria Math"/>
                 </w:rPr>
-                <m:t>=</m:t>
-              </m:r>
-              <m:r>
-                <w:rPr>
-                  <w:rFonts w:ascii="Cambria Math" w:hAnsi="Cambria Math"/>
-                </w:rPr>
-                <m:t>2</m:t>
+                <m:t>=2</m:t>
               </m:r>
               <m:sSub>
                 <m:sSubPr>
@@ -10095,7 +9992,19 @@
                 <w:rPr>
                   <w:rFonts w:ascii="Cambria Math" w:hAnsi="Cambria Math"/>
                 </w:rPr>
-                <m:t xml:space="preserve">                                                   </m:t>
+                <m:t xml:space="preserve">                            </m:t>
+              </m:r>
+              <m:r>
+                <w:rPr>
+                  <w:rFonts w:ascii="Cambria Math" w:hAnsi="Cambria Math"/>
+                </w:rPr>
+                <m:t xml:space="preserve">  </m:t>
+              </m:r>
+              <m:r>
+                <w:rPr>
+                  <w:rFonts w:ascii="Cambria Math" w:hAnsi="Cambria Math"/>
+                </w:rPr>
+                <m:t xml:space="preserve">                       </m:t>
               </m:r>
             </m:e>
             <m:e>
@@ -10365,7 +10274,19 @@
                 <w:rPr>
                   <w:rFonts w:ascii="Cambria Math" w:hAnsi="Cambria Math"/>
                 </w:rPr>
-                <m:t xml:space="preserve">                                     </m:t>
+                <m:t xml:space="preserve">                    </m:t>
+              </m:r>
+              <m:r>
+                <w:rPr>
+                  <w:rFonts w:ascii="Cambria Math" w:hAnsi="Cambria Math"/>
+                </w:rPr>
+                <m:t xml:space="preserve">  </m:t>
+              </m:r>
+              <m:r>
+                <w:rPr>
+                  <w:rFonts w:ascii="Cambria Math" w:hAnsi="Cambria Math"/>
+                </w:rPr>
+                <m:t xml:space="preserve">                 </m:t>
               </m:r>
             </m:e>
             <m:e>
@@ -10667,7 +10588,19 @@
                 <w:rPr>
                   <w:rFonts w:ascii="Cambria Math" w:hAnsi="Cambria Math"/>
                 </w:rPr>
-                <m:t xml:space="preserve">                            </m:t>
+                <m:t xml:space="preserve">            </m:t>
+              </m:r>
+              <m:r>
+                <w:rPr>
+                  <w:rFonts w:ascii="Cambria Math" w:hAnsi="Cambria Math"/>
+                </w:rPr>
+                <m:t xml:space="preserve">  </m:t>
+              </m:r>
+              <m:r>
+                <w:rPr>
+                  <w:rFonts w:ascii="Cambria Math" w:hAnsi="Cambria Math"/>
+                </w:rPr>
+                <m:t xml:space="preserve">                </m:t>
               </m:r>
               <m:ctrlPr>
                 <w:rPr>
@@ -10846,6 +10779,12 @@
                     </w:rPr>
                     <m:t>n</m:t>
                   </m:r>
+                  <m:r>
+                    <w:rPr>
+                      <w:rFonts w:ascii="Cambria Math" w:hAnsi="Cambria Math"/>
+                    </w:rPr>
+                    <m:t xml:space="preserve"> </m:t>
+                  </m:r>
                 </m:sub>
               </m:sSub>
               <m:sSub>
@@ -10862,7 +10801,19 @@
                     <w:rPr>
                       <w:rFonts w:ascii="Cambria Math" w:hAnsi="Cambria Math"/>
                     </w:rPr>
-                    <m:t>-γ</m:t>
+                    <m:t>-</m:t>
+                  </m:r>
+                  <m:r>
+                    <w:rPr>
+                      <w:rFonts w:ascii="Cambria Math" w:hAnsi="Cambria Math"/>
+                    </w:rPr>
+                    <m:t xml:space="preserve"> </m:t>
+                  </m:r>
+                  <m:r>
+                    <w:rPr>
+                      <w:rFonts w:ascii="Cambria Math" w:hAnsi="Cambria Math"/>
+                    </w:rPr>
+                    <m:t>γ</m:t>
                   </m:r>
                 </m:e>
                 <m:sub>
@@ -10902,13 +10853,7 @@
                     <w:rPr>
                       <w:rFonts w:ascii="Cambria Math" w:hAnsi="Cambria Math"/>
                     </w:rPr>
-                    <m:t>n</m:t>
-                  </m:r>
-                  <m:r>
-                    <w:rPr>
-                      <w:rFonts w:ascii="Cambria Math" w:hAnsi="Cambria Math"/>
-                    </w:rPr>
-                    <m:t>-2</m:t>
+                    <m:t>n-2</m:t>
                   </m:r>
                 </m:sub>
               </m:sSub>
@@ -10940,13 +10885,7 @@
                     <w:rPr>
                       <w:rFonts w:ascii="Cambria Math" w:hAnsi="Cambria Math"/>
                     </w:rPr>
-                    <m:t>n-</m:t>
-                  </m:r>
-                  <m:r>
-                    <w:rPr>
-                      <w:rFonts w:ascii="Cambria Math" w:hAnsi="Cambria Math"/>
-                    </w:rPr>
-                    <m:t>3</m:t>
+                    <m:t>n-3</m:t>
                   </m:r>
                 </m:sub>
               </m:sSub>
@@ -10984,6 +10923,7 @@
           <w:sz w:val="20"/>
           <w:szCs w:val="20"/>
         </w:rPr>
+        <w:lastRenderedPageBreak/>
         <w:t>(3</w:t>
       </w:r>
       <w:r>
@@ -11098,13 +11038,7 @@
             <w:rPr>
               <w:rFonts w:ascii="Cambria Math" w:hAnsi="Cambria Math"/>
             </w:rPr>
-            <m:t>=</m:t>
-          </m:r>
-          <m:r>
-            <w:rPr>
-              <w:rFonts w:ascii="Cambria Math" w:hAnsi="Cambria Math"/>
-            </w:rPr>
-            <m:t>0</m:t>
+            <m:t>=0</m:t>
           </m:r>
         </m:oMath>
       </m:oMathPara>
@@ -11285,19 +11219,7 @@
           <w:rPr>
             <w:rFonts w:ascii="Cambria Math" w:hAnsi="Cambria Math"/>
           </w:rPr>
-          <m:t xml:space="preserve">  i∈{</m:t>
-        </m:r>
-        <m:r>
-          <w:rPr>
-            <w:rFonts w:ascii="Cambria Math" w:hAnsi="Cambria Math"/>
-          </w:rPr>
-          <m:t xml:space="preserve">2, </m:t>
-        </m:r>
-        <m:r>
-          <w:rPr>
-            <w:rFonts w:ascii="Cambria Math" w:hAnsi="Cambria Math"/>
-          </w:rPr>
-          <m:t>3, 4,…,n}</m:t>
+          <m:t xml:space="preserve">  i∈{2, 3, 4,…,n}</m:t>
         </m:r>
       </m:oMath>
     </w:p>
@@ -11535,32 +11457,6 @@
         <w:jc w:val="center"/>
       </w:pPr>
       <m:oMath>
-        <m:f>
-          <m:fPr>
-            <m:ctrlPr>
-              <w:rPr>
-                <w:rFonts w:ascii="Cambria Math" w:hAnsi="Cambria Math"/>
-                <w:i/>
-              </w:rPr>
-            </m:ctrlPr>
-          </m:fPr>
-          <m:num>
-            <m:r>
-              <w:rPr>
-                <w:rFonts w:ascii="Cambria Math" w:hAnsi="Cambria Math"/>
-              </w:rPr>
-              <m:t>d</m:t>
-            </m:r>
-          </m:num>
-          <m:den>
-            <m:r>
-              <w:rPr>
-                <w:rFonts w:ascii="Cambria Math" w:hAnsi="Cambria Math"/>
-              </w:rPr>
-              <m:t>dx</m:t>
-            </m:r>
-          </m:den>
-        </m:f>
         <m:sSubSup>
           <m:sSubSupPr>
             <m:ctrlPr>
@@ -11684,35 +11580,21 @@
         <w:rPr>
           <w:color w:val="000000"/>
         </w:rPr>
-        <w:t xml:space="preserve">lub    </w:t>
+        <w:t>lub</w:t>
+      </w:r>
+      <w:r>
+        <w:rPr>
+          <w:color w:val="000000"/>
+        </w:rPr>
+        <w:t xml:space="preserve"> </w:t>
+      </w:r>
+      <w:r>
+        <w:rPr>
+          <w:color w:val="000000"/>
+        </w:rPr>
+        <w:t xml:space="preserve">   </w:t>
       </w:r>
       <m:oMath>
-        <m:f>
-          <m:fPr>
-            <m:ctrlPr>
-              <w:rPr>
-                <w:rFonts w:ascii="Cambria Math" w:hAnsi="Cambria Math"/>
-                <w:i/>
-              </w:rPr>
-            </m:ctrlPr>
-          </m:fPr>
-          <m:num>
-            <m:r>
-              <w:rPr>
-                <w:rFonts w:ascii="Cambria Math" w:hAnsi="Cambria Math"/>
-              </w:rPr>
-              <m:t>d</m:t>
-            </m:r>
-          </m:num>
-          <m:den>
-            <m:r>
-              <w:rPr>
-                <w:rFonts w:ascii="Cambria Math" w:hAnsi="Cambria Math"/>
-              </w:rPr>
-              <m:t>dx</m:t>
-            </m:r>
-          </m:den>
-        </m:f>
         <m:sSubSup>
           <m:sSubSupPr>
             <m:ctrlPr>
@@ -11735,7 +11617,7 @@
               <w:rPr>
                 <w:rFonts w:ascii="Cambria Math" w:hAnsi="Cambria Math"/>
               </w:rPr>
-              <m:t>n</m:t>
+              <m:t>n-1</m:t>
             </m:r>
           </m:sub>
           <m:sup>
@@ -11815,6 +11697,12 @@
               </w:rPr>
               <m:t>n</m:t>
             </m:r>
+            <m:r>
+              <w:rPr>
+                <w:rFonts w:ascii="Cambria Math" w:hAnsi="Cambria Math"/>
+              </w:rPr>
+              <m:t>-1</m:t>
+            </m:r>
           </m:sub>
           <m:sup>
             <m:r>
@@ -13056,13 +12944,7 @@
                         <w:rPr>
                           <w:rFonts w:ascii="Cambria Math" w:hAnsi="Cambria Math"/>
                         </w:rPr>
-                        <m:t xml:space="preserve">  </m:t>
-                      </m:r>
-                      <m:r>
-                        <w:rPr>
-                          <w:rFonts w:ascii="Cambria Math" w:hAnsi="Cambria Math"/>
-                        </w:rPr>
-                        <m:t>b</m:t>
+                        <m:t xml:space="preserve">  b</m:t>
                       </m:r>
                     </m:e>
                     <m:sub>
@@ -13595,40 +13477,7 @@
           <w:sz w:val="20"/>
           <w:szCs w:val="20"/>
         </w:rPr>
-        <w:t>1.</w:t>
-      </w:r>
-      <w:r>
-        <w:rPr>
-          <w:rFonts w:ascii="Tw Cen MT" w:hAnsi="Tw Cen MT"/>
-          <w:b/>
-          <w:bCs/>
-          <w:color w:val="595959" w:themeColor="text1" w:themeTint="A6"/>
-          <w:sz w:val="20"/>
-          <w:szCs w:val="20"/>
-        </w:rPr>
-        <w:t>3</w:t>
-      </w:r>
-      <w:r>
-        <w:rPr>
-          <w:rFonts w:ascii="Tw Cen MT" w:hAnsi="Tw Cen MT"/>
-          <w:b/>
-          <w:bCs/>
-          <w:color w:val="595959" w:themeColor="text1" w:themeTint="A6"/>
-          <w:sz w:val="20"/>
-          <w:szCs w:val="20"/>
-        </w:rPr>
-        <w:t>.</w:t>
-      </w:r>
-      <w:r>
-        <w:rPr>
-          <w:rFonts w:ascii="Tw Cen MT" w:hAnsi="Tw Cen MT"/>
-          <w:b/>
-          <w:bCs/>
-          <w:color w:val="595959" w:themeColor="text1" w:themeTint="A6"/>
-          <w:sz w:val="20"/>
-          <w:szCs w:val="20"/>
-        </w:rPr>
-        <w:t>4</w:t>
+        <w:t>1.3.4</w:t>
       </w:r>
       <w:r>
         <w:rPr>
@@ -13761,25 +13610,7 @@
                 <w:rPr>
                   <w:rFonts w:ascii="Cambria Math" w:hAnsi="Cambria Math"/>
                 </w:rPr>
-                <m:t xml:space="preserve">  </m:t>
-              </m:r>
-              <m:r>
-                <w:rPr>
-                  <w:rFonts w:ascii="Cambria Math" w:hAnsi="Cambria Math"/>
-                </w:rPr>
-                <m:t xml:space="preserve">                 </m:t>
-              </m:r>
-              <m:r>
-                <w:rPr>
-                  <w:rFonts w:ascii="Cambria Math" w:hAnsi="Cambria Math"/>
-                </w:rPr>
-                <m:t xml:space="preserve"> </m:t>
-              </m:r>
-              <m:r>
-                <w:rPr>
-                  <w:rFonts w:ascii="Cambria Math" w:hAnsi="Cambria Math"/>
-                </w:rPr>
-                <m:t xml:space="preserve">                                                                                            </m:t>
+                <m:t xml:space="preserve">                                                                                                                </m:t>
               </m:r>
             </m:e>
             <m:e>
@@ -13909,13 +13740,7 @@
                 <w:rPr>
                   <w:rFonts w:ascii="Cambria Math" w:hAnsi="Cambria Math"/>
                 </w:rPr>
-                <m:t>=</m:t>
-              </m:r>
-              <m:r>
-                <w:rPr>
-                  <w:rFonts w:ascii="Cambria Math" w:hAnsi="Cambria Math"/>
-                </w:rPr>
-                <m:t>2</m:t>
+                <m:t>=2</m:t>
               </m:r>
               <m:sSub>
                 <m:sSubPr>
@@ -14011,19 +13836,7 @@
                 <w:rPr>
                   <w:rFonts w:ascii="Cambria Math" w:hAnsi="Cambria Math"/>
                 </w:rPr>
-                <m:t xml:space="preserve"> </m:t>
-              </m:r>
-              <m:r>
-                <w:rPr>
-                  <w:rFonts w:ascii="Cambria Math" w:hAnsi="Cambria Math"/>
-                </w:rPr>
-                <m:t xml:space="preserve">       </m:t>
-              </m:r>
-              <m:r>
-                <w:rPr>
-                  <w:rFonts w:ascii="Cambria Math" w:hAnsi="Cambria Math"/>
-                </w:rPr>
-                <m:t xml:space="preserve">                                              </m:t>
+                <m:t xml:space="preserve">                                                      </m:t>
               </m:r>
               <m:ctrlPr>
                 <w:rPr>
@@ -14288,19 +14101,7 @@
                 <w:rPr>
                   <w:rFonts w:ascii="Cambria Math" w:hAnsi="Cambria Math"/>
                 </w:rPr>
-                <m:t xml:space="preserve"> </m:t>
-              </m:r>
-              <m:r>
-                <w:rPr>
-                  <w:rFonts w:ascii="Cambria Math" w:hAnsi="Cambria Math"/>
-                </w:rPr>
-                <m:t xml:space="preserve">      </m:t>
-              </m:r>
-              <m:r>
-                <w:rPr>
-                  <w:rFonts w:ascii="Cambria Math" w:hAnsi="Cambria Math"/>
-                </w:rPr>
-                <m:t xml:space="preserve">                                   </m:t>
+                <m:t xml:space="preserve">                                          </m:t>
               </m:r>
             </m:e>
             <m:e>
@@ -14907,7 +14708,8 @@
           <w:sz w:val="20"/>
           <w:szCs w:val="20"/>
         </w:rPr>
-        <w:t>(</w:t>
+        <w:lastRenderedPageBreak/>
+        <w:t>(3</w:t>
       </w:r>
       <w:r>
         <w:rPr>
@@ -14918,7 +14720,7 @@
           <w:sz w:val="20"/>
           <w:szCs w:val="20"/>
         </w:rPr>
-        <w:t>3</w:t>
+        <w:t>.</w:t>
       </w:r>
       <w:r>
         <w:rPr>
@@ -14929,29 +14731,7 @@
           <w:sz w:val="20"/>
           <w:szCs w:val="20"/>
         </w:rPr>
-        <w:t>.</w:t>
-      </w:r>
-      <w:r>
-        <w:rPr>
-          <w:rFonts w:ascii="Tw Cen MT" w:hAnsi="Tw Cen MT"/>
-          <w:b/>
-          <w:bCs/>
-          <w:color w:val="595959" w:themeColor="text1" w:themeTint="A6"/>
-          <w:sz w:val="20"/>
-          <w:szCs w:val="20"/>
-        </w:rPr>
-        <w:t>1.3.</w:t>
-      </w:r>
-      <w:r>
-        <w:rPr>
-          <w:rFonts w:ascii="Tw Cen MT" w:hAnsi="Tw Cen MT"/>
-          <w:b/>
-          <w:bCs/>
-          <w:color w:val="595959" w:themeColor="text1" w:themeTint="A6"/>
-          <w:sz w:val="20"/>
-          <w:szCs w:val="20"/>
-        </w:rPr>
-        <w:t>5</w:t>
+        <w:t>1.3.5</w:t>
       </w:r>
       <w:r>
         <w:rPr>
@@ -15131,15 +14911,7 @@
             <w:sz w:val="24"/>
             <w:szCs w:val="24"/>
           </w:rPr>
-          <m:t>=2</m:t>
-        </m:r>
-        <m:r>
-          <w:rPr>
-            <w:rFonts w:ascii="Cambria Math" w:hAnsi="Cambria Math"/>
-            <w:sz w:val="24"/>
-            <w:szCs w:val="24"/>
-          </w:rPr>
-          <m:t>(</m:t>
+          <m:t>=2(</m:t>
         </m:r>
         <m:nary>
           <m:naryPr>
@@ -15161,15 +14933,7 @@
                 <w:sz w:val="24"/>
                 <w:szCs w:val="24"/>
               </w:rPr>
-              <m:t>j=</m:t>
-            </m:r>
-            <m:r>
-              <w:rPr>
-                <w:rFonts w:ascii="Cambria Math" w:hAnsi="Cambria Math"/>
-                <w:sz w:val="24"/>
-                <w:szCs w:val="24"/>
-              </w:rPr>
-              <m:t>3</m:t>
+              <m:t>j=3</m:t>
             </m:r>
           </m:sub>
           <m:sup>
@@ -15618,6 +15382,7 @@
     </w:p>
     <w:p>
       <w:pPr>
+        <w:spacing w:after="120"/>
         <w:ind w:left="709"/>
         <w:rPr>
           <w:color w:val="000000"/>
@@ -24907,6 +24672,7 @@
           <w:sz w:val="20"/>
           <w:szCs w:val="20"/>
         </w:rPr>
+        <w:lastRenderedPageBreak/>
         <w:t>(3</w:t>
       </w:r>
       <w:r>
@@ -26148,13 +25914,7 @@
                           <w:rPr>
                             <w:rFonts w:ascii="Cambria Math" w:hAnsi="Cambria Math"/>
                           </w:rPr>
-                          <m:t>n-</m:t>
-                        </m:r>
-                        <m:r>
-                          <w:rPr>
-                            <w:rFonts w:ascii="Cambria Math" w:hAnsi="Cambria Math"/>
-                          </w:rPr>
-                          <m:t>1</m:t>
+                          <m:t>n-1</m:t>
                         </m:r>
                       </m:sub>
                     </m:sSub>
@@ -26728,18 +26488,7 @@
           <w:sz w:val="20"/>
           <w:szCs w:val="20"/>
         </w:rPr>
-        <w:t>2.2.</w:t>
-      </w:r>
-      <w:r>
-        <w:rPr>
-          <w:rFonts w:ascii="Tw Cen MT" w:hAnsi="Tw Cen MT"/>
-          <w:b/>
-          <w:bCs/>
-          <w:color w:val="595959" w:themeColor="text1" w:themeTint="A6"/>
-          <w:sz w:val="20"/>
-          <w:szCs w:val="20"/>
-        </w:rPr>
-        <w:t>5</w:t>
+        <w:t>2.2.5</w:t>
       </w:r>
       <w:r>
         <w:rPr>
@@ -26760,6 +26509,7 @@
           <w:ilvl w:val="0"/>
           <w:numId w:val="3"/>
         </w:numPr>
+        <w:spacing w:after="120"/>
         <w:ind w:left="1134" w:hanging="357"/>
         <w:contextualSpacing w:val="0"/>
         <w:rPr>
@@ -27692,7 +27442,7 @@
     </w:p>
     <w:p>
       <w:pPr>
-        <w:spacing w:after="120"/>
+        <w:spacing w:before="120" w:after="120"/>
         <w:ind w:left="851"/>
         <w:rPr>
           <w:color w:val="404040" w:themeColor="text1" w:themeTint="BF"/>
@@ -27774,21 +27524,54 @@
         <w:rPr>
           <w:color w:val="404040" w:themeColor="text1" w:themeTint="BF"/>
         </w:rPr>
-        <w:t xml:space="preserve">), dlatego możemy rozwiązać układ </w:t>
+        <w:t>)</w:t>
+      </w:r>
+      <w:r>
+        <w:rPr>
+          <w:color w:val="404040" w:themeColor="text1" w:themeTint="BF"/>
+        </w:rPr>
+        <w:t>.</w:t>
+      </w:r>
+      <w:r>
+        <w:rPr>
+          <w:color w:val="404040" w:themeColor="text1" w:themeTint="BF"/>
+        </w:rPr>
+        <w:t xml:space="preserve"> </w:t>
+      </w:r>
+      <w:r>
+        <w:rPr>
+          <w:color w:val="404040" w:themeColor="text1" w:themeTint="BF"/>
+        </w:rPr>
+        <w:t xml:space="preserve">Po dodaniu powyższych 2 równań do </w:t>
       </w:r>
       <m:oMath>
         <m:r>
           <w:rPr>
             <w:rFonts w:ascii="Cambria Math" w:hAnsi="Cambria Math"/>
           </w:rPr>
-          <m:t>n-2</m:t>
+          <m:t>n</m:t>
+        </m:r>
+        <m:r>
+          <m:rPr>
+            <m:sty m:val="p"/>
+          </m:rPr>
+          <w:rPr>
+            <w:rFonts w:ascii="Cambria Math" w:hAnsi="Cambria Math"/>
+          </w:rPr>
+          <m:t>-2</m:t>
         </m:r>
       </m:oMath>
       <w:r>
         <w:rPr>
           <w:color w:val="404040" w:themeColor="text1" w:themeTint="BF"/>
         </w:rPr>
-        <w:t xml:space="preserve"> równań z punktu </w:t>
+        <w:t xml:space="preserve"> równań z punktu</w:t>
+      </w:r>
+      <w:r>
+        <w:rPr>
+          <w:color w:val="404040" w:themeColor="text1" w:themeTint="BF"/>
+        </w:rPr>
+        <w:t xml:space="preserve"> </w:t>
       </w:r>
       <w:r>
         <w:rPr>
@@ -27827,7 +27610,25 @@
         <w:rPr>
           <w:color w:val="404040" w:themeColor="text1" w:themeTint="BF"/>
         </w:rPr>
-        <w:t>, który dla powyższego warunku brzegowego, przyjmuje następującą postać:</w:t>
+        <w:t>,</w:t>
+      </w:r>
+      <w:r>
+        <w:rPr>
+          <w:color w:val="404040" w:themeColor="text1" w:themeTint="BF"/>
+        </w:rPr>
+        <w:t xml:space="preserve"> </w:t>
+      </w:r>
+      <w:r>
+        <w:rPr>
+          <w:color w:val="404040" w:themeColor="text1" w:themeTint="BF"/>
+        </w:rPr>
+        <w:t>otrzymujemy układ równań postaci</w:t>
+      </w:r>
+      <w:r>
+        <w:rPr>
+          <w:color w:val="404040" w:themeColor="text1" w:themeTint="BF"/>
+        </w:rPr>
+        <w:t>:</w:t>
       </w:r>
     </w:p>
     <w:p>
@@ -27871,6 +27672,88 @@
                     </w:rPr>
                   </m:ctrlPr>
                 </m:mPr>
+                <m:mr>
+                  <m:e>
+                    <m:r>
+                      <w:rPr>
+                        <w:rFonts w:ascii="Cambria Math" w:hAnsi="Cambria Math"/>
+                        <w:color w:val="000000"/>
+                      </w:rPr>
+                      <m:t>1</m:t>
+                    </m:r>
+                    <m:ctrlPr>
+                      <w:rPr>
+                        <w:rFonts w:ascii="Cambria Math" w:eastAsia="Cambria Math" w:hAnsi="Cambria Math" w:cs="Cambria Math"/>
+                        <w:i/>
+                        <w:color w:val="000000"/>
+                      </w:rPr>
+                    </m:ctrlPr>
+                  </m:e>
+                  <m:e>
+                    <m:r>
+                      <w:rPr>
+                        <w:rFonts w:ascii="Cambria Math" w:eastAsia="Cambria Math" w:hAnsi="Cambria Math" w:cs="Cambria Math"/>
+                        <w:color w:val="000000"/>
+                      </w:rPr>
+                      <m:t>0</m:t>
+                    </m:r>
+                    <m:ctrlPr>
+                      <w:rPr>
+                        <w:rFonts w:ascii="Cambria Math" w:eastAsia="Cambria Math" w:hAnsi="Cambria Math" w:cs="Cambria Math"/>
+                        <w:i/>
+                        <w:color w:val="000000"/>
+                      </w:rPr>
+                    </m:ctrlPr>
+                  </m:e>
+                  <m:e>
+                    <m:r>
+                      <w:rPr>
+                        <w:rFonts w:ascii="Cambria Math" w:eastAsia="Cambria Math" w:hAnsi="Cambria Math" w:cs="Cambria Math"/>
+                        <w:color w:val="000000"/>
+                      </w:rPr>
+                      <m:t>0</m:t>
+                    </m:r>
+                    <m:ctrlPr>
+                      <w:rPr>
+                        <w:rFonts w:ascii="Cambria Math" w:eastAsia="Cambria Math" w:hAnsi="Cambria Math" w:cs="Cambria Math"/>
+                        <w:i/>
+                        <w:color w:val="000000"/>
+                      </w:rPr>
+                    </m:ctrlPr>
+                  </m:e>
+                  <m:e>
+                    <m:r>
+                      <w:rPr>
+                        <w:rFonts w:ascii="Cambria Math" w:eastAsia="Cambria Math" w:hAnsi="Cambria Math" w:cs="Cambria Math"/>
+                        <w:color w:val="000000"/>
+                      </w:rPr>
+                      <m:t>0</m:t>
+                    </m:r>
+                    <m:ctrlPr>
+                      <w:rPr>
+                        <w:rFonts w:ascii="Cambria Math" w:eastAsia="Cambria Math" w:hAnsi="Cambria Math" w:cs="Cambria Math"/>
+                        <w:i/>
+                        <w:color w:val="000000"/>
+                      </w:rPr>
+                    </m:ctrlPr>
+                  </m:e>
+                  <m:e>
+                    <m:r>
+                      <w:rPr>
+                        <w:rFonts w:ascii="Cambria Math" w:eastAsia="Cambria Math" w:hAnsi="Cambria Math" w:cs="Cambria Math"/>
+                        <w:color w:val="000000"/>
+                      </w:rPr>
+                      <m:t>0</m:t>
+                    </m:r>
+                    <m:ctrlPr>
+                      <w:rPr>
+                        <w:rFonts w:ascii="Cambria Math" w:eastAsia="Cambria Math" w:hAnsi="Cambria Math" w:cs="Cambria Math"/>
+                        <w:i/>
+                        <w:color w:val="000000"/>
+                      </w:rPr>
+                    </m:ctrlPr>
+                  </m:e>
+                </m:mr>
                 <m:mr>
                   <m:e>
                     <m:sSub>
@@ -28531,6 +28414,88 @@
                         </m:r>
                       </m:sub>
                     </m:sSub>
+                    <m:ctrlPr>
+                      <w:rPr>
+                        <w:rFonts w:ascii="Cambria Math" w:eastAsia="Cambria Math" w:hAnsi="Cambria Math" w:cs="Cambria Math"/>
+                        <w:i/>
+                        <w:color w:val="000000"/>
+                      </w:rPr>
+                    </m:ctrlPr>
+                  </m:e>
+                </m:mr>
+                <m:mr>
+                  <m:e>
+                    <m:r>
+                      <w:rPr>
+                        <w:rFonts w:ascii="Cambria Math" w:eastAsia="Cambria Math" w:hAnsi="Cambria Math" w:cs="Cambria Math"/>
+                        <w:color w:val="000000"/>
+                      </w:rPr>
+                      <m:t>0</m:t>
+                    </m:r>
+                    <m:ctrlPr>
+                      <w:rPr>
+                        <w:rFonts w:ascii="Cambria Math" w:eastAsia="Cambria Math" w:hAnsi="Cambria Math" w:cs="Cambria Math"/>
+                        <w:i/>
+                        <w:color w:val="000000"/>
+                      </w:rPr>
+                    </m:ctrlPr>
+                  </m:e>
+                  <m:e>
+                    <m:r>
+                      <w:rPr>
+                        <w:rFonts w:ascii="Cambria Math" w:eastAsia="Cambria Math" w:hAnsi="Cambria Math" w:cs="Cambria Math"/>
+                        <w:color w:val="000000"/>
+                      </w:rPr>
+                      <m:t>0</m:t>
+                    </m:r>
+                    <m:ctrlPr>
+                      <w:rPr>
+                        <w:rFonts w:ascii="Cambria Math" w:eastAsia="Cambria Math" w:hAnsi="Cambria Math" w:cs="Cambria Math"/>
+                        <w:i/>
+                        <w:color w:val="000000"/>
+                      </w:rPr>
+                    </m:ctrlPr>
+                  </m:e>
+                  <m:e>
+                    <m:r>
+                      <w:rPr>
+                        <w:rFonts w:ascii="Cambria Math" w:eastAsia="Cambria Math" w:hAnsi="Cambria Math" w:cs="Cambria Math"/>
+                        <w:color w:val="000000"/>
+                      </w:rPr>
+                      <m:t>0</m:t>
+                    </m:r>
+                    <m:ctrlPr>
+                      <w:rPr>
+                        <w:rFonts w:ascii="Cambria Math" w:eastAsia="Cambria Math" w:hAnsi="Cambria Math" w:cs="Cambria Math"/>
+                        <w:i/>
+                        <w:color w:val="000000"/>
+                      </w:rPr>
+                    </m:ctrlPr>
+                  </m:e>
+                  <m:e>
+                    <m:r>
+                      <w:rPr>
+                        <w:rFonts w:ascii="Cambria Math" w:eastAsia="Cambria Math" w:hAnsi="Cambria Math" w:cs="Cambria Math"/>
+                        <w:color w:val="000000"/>
+                      </w:rPr>
+                      <m:t>0</m:t>
+                    </m:r>
+                    <m:ctrlPr>
+                      <w:rPr>
+                        <w:rFonts w:ascii="Cambria Math" w:eastAsia="Cambria Math" w:hAnsi="Cambria Math" w:cs="Cambria Math"/>
+                        <w:i/>
+                        <w:color w:val="000000"/>
+                      </w:rPr>
+                    </m:ctrlPr>
+                  </m:e>
+                  <m:e>
+                    <m:r>
+                      <w:rPr>
+                        <w:rFonts w:ascii="Cambria Math" w:eastAsia="Cambria Math" w:hAnsi="Cambria Math" w:cs="Cambria Math"/>
+                        <w:color w:val="000000"/>
+                      </w:rPr>
+                      <m:t>1</m:t>
+                    </m:r>
                   </m:e>
                 </m:mr>
               </m:m>
@@ -28567,6 +28532,43 @@
                     </w:rPr>
                   </m:ctrlPr>
                 </m:mPr>
+                <m:mr>
+                  <m:e>
+                    <m:sSub>
+                      <m:sSubPr>
+                        <m:ctrlPr>
+                          <w:rPr>
+                            <w:rFonts w:ascii="Cambria Math" w:hAnsi="Cambria Math"/>
+                            <w:i/>
+                          </w:rPr>
+                        </m:ctrlPr>
+                      </m:sSubPr>
+                      <m:e>
+                        <m:r>
+                          <w:rPr>
+                            <w:rFonts w:ascii="Cambria Math" w:hAnsi="Cambria Math"/>
+                          </w:rPr>
+                          <m:t>σ</m:t>
+                        </m:r>
+                      </m:e>
+                      <m:sub>
+                        <m:r>
+                          <w:rPr>
+                            <w:rFonts w:ascii="Cambria Math" w:hAnsi="Cambria Math"/>
+                          </w:rPr>
+                          <m:t>1</m:t>
+                        </m:r>
+                      </m:sub>
+                    </m:sSub>
+                    <m:ctrlPr>
+                      <w:rPr>
+                        <w:rFonts w:ascii="Cambria Math" w:eastAsia="Cambria Math" w:hAnsi="Cambria Math" w:cs="Cambria Math"/>
+                        <w:i/>
+                        <w:color w:val="000000"/>
+                      </w:rPr>
+                    </m:ctrlPr>
+                  </m:e>
+                </m:mr>
                 <m:mr>
                   <m:e>
                     <m:sSub>
@@ -28687,6 +28689,42 @@
                         </m:r>
                       </m:sub>
                     </m:sSub>
+                    <m:ctrlPr>
+                      <w:rPr>
+                        <w:rFonts w:ascii="Cambria Math" w:eastAsia="Cambria Math" w:hAnsi="Cambria Math" w:cs="Cambria Math"/>
+                        <w:i/>
+                      </w:rPr>
+                    </m:ctrlPr>
+                  </m:e>
+                </m:mr>
+                <m:mr>
+                  <m:e>
+                    <m:sSub>
+                      <m:sSubPr>
+                        <m:ctrlPr>
+                          <w:rPr>
+                            <w:rFonts w:ascii="Cambria Math" w:hAnsi="Cambria Math"/>
+                            <w:i/>
+                          </w:rPr>
+                        </m:ctrlPr>
+                      </m:sSubPr>
+                      <m:e>
+                        <m:r>
+                          <w:rPr>
+                            <w:rFonts w:ascii="Cambria Math" w:hAnsi="Cambria Math"/>
+                          </w:rPr>
+                          <m:t>σ</m:t>
+                        </m:r>
+                      </m:e>
+                      <m:sub>
+                        <m:r>
+                          <w:rPr>
+                            <w:rFonts w:ascii="Cambria Math" w:hAnsi="Cambria Math"/>
+                          </w:rPr>
+                          <m:t>n</m:t>
+                        </m:r>
+                      </m:sub>
+                    </m:sSub>
                   </m:e>
                 </m:mr>
               </m:m>
@@ -28730,6 +28768,24 @@
                     </w:rPr>
                   </m:ctrlPr>
                 </m:mPr>
+                <m:mr>
+                  <m:e>
+                    <m:r>
+                      <w:rPr>
+                        <w:rFonts w:ascii="Cambria Math" w:hAnsi="Cambria Math"/>
+                        <w:color w:val="000000"/>
+                      </w:rPr>
+                      <m:t>0</m:t>
+                    </m:r>
+                    <m:ctrlPr>
+                      <w:rPr>
+                        <w:rFonts w:ascii="Cambria Math" w:eastAsia="Cambria Math" w:hAnsi="Cambria Math" w:cs="Cambria Math"/>
+                        <w:i/>
+                        <w:color w:val="000000"/>
+                      </w:rPr>
+                    </m:ctrlPr>
+                  </m:e>
+                </m:mr>
                 <m:mr>
                   <m:e>
                     <m:sSub>
@@ -28964,6 +29020,22 @@
                         </m:r>
                       </m:sub>
                     </m:sSub>
+                    <m:ctrlPr>
+                      <w:rPr>
+                        <w:rFonts w:ascii="Cambria Math" w:eastAsia="Cambria Math" w:hAnsi="Cambria Math" w:cs="Cambria Math"/>
+                        <w:i/>
+                      </w:rPr>
+                    </m:ctrlPr>
+                  </m:e>
+                </m:mr>
+                <m:mr>
+                  <m:e>
+                    <m:r>
+                      <w:rPr>
+                        <w:rFonts w:ascii="Cambria Math" w:eastAsia="Cambria Math" w:hAnsi="Cambria Math" w:cs="Cambria Math"/>
+                      </w:rPr>
+                      <m:t>0</m:t>
+                    </m:r>
                   </m:e>
                 </m:mr>
               </m:m>
@@ -28971,92 +29043,6 @@
           </m:d>
         </m:oMath>
       </m:oMathPara>
-    </w:p>
-    <w:p>
-      <w:pPr>
-        <w:ind w:left="851"/>
-        <w:rPr>
-          <w:color w:val="404040" w:themeColor="text1" w:themeTint="BF"/>
-        </w:rPr>
-      </w:pPr>
-      <w:r>
-        <w:rPr>
-          <w:color w:val="404040" w:themeColor="text1" w:themeTint="BF"/>
-        </w:rPr>
-        <w:t xml:space="preserve">Przy czym uwzględniamy, że </w:t>
-      </w:r>
-      <m:oMath>
-        <m:sSub>
-          <m:sSubPr>
-            <m:ctrlPr>
-              <w:rPr>
-                <w:rFonts w:ascii="Cambria Math" w:hAnsi="Cambria Math"/>
-                <w:i/>
-              </w:rPr>
-            </m:ctrlPr>
-          </m:sSubPr>
-          <m:e>
-            <m:r>
-              <w:rPr>
-                <w:rFonts w:ascii="Cambria Math" w:hAnsi="Cambria Math"/>
-              </w:rPr>
-              <m:t>σ</m:t>
-            </m:r>
-          </m:e>
-          <m:sub>
-            <m:r>
-              <w:rPr>
-                <w:rFonts w:ascii="Cambria Math" w:hAnsi="Cambria Math"/>
-              </w:rPr>
-              <m:t>1</m:t>
-            </m:r>
-          </m:sub>
-        </m:sSub>
-        <m:r>
-          <w:rPr>
-            <w:rFonts w:ascii="Cambria Math" w:hAnsi="Cambria Math"/>
-          </w:rPr>
-          <m:t>=</m:t>
-        </m:r>
-        <m:sSub>
-          <m:sSubPr>
-            <m:ctrlPr>
-              <w:rPr>
-                <w:rFonts w:ascii="Cambria Math" w:hAnsi="Cambria Math"/>
-                <w:i/>
-              </w:rPr>
-            </m:ctrlPr>
-          </m:sSubPr>
-          <m:e>
-            <m:r>
-              <w:rPr>
-                <w:rFonts w:ascii="Cambria Math" w:hAnsi="Cambria Math"/>
-              </w:rPr>
-              <m:t>σ</m:t>
-            </m:r>
-          </m:e>
-          <m:sub>
-            <m:r>
-              <w:rPr>
-                <w:rFonts w:ascii="Cambria Math" w:hAnsi="Cambria Math"/>
-              </w:rPr>
-              <m:t>n</m:t>
-            </m:r>
-          </m:sub>
-        </m:sSub>
-        <m:r>
-          <w:rPr>
-            <w:rFonts w:ascii="Cambria Math" w:hAnsi="Cambria Math"/>
-          </w:rPr>
-          <m:t>=0</m:t>
-        </m:r>
-      </m:oMath>
-      <w:r>
-        <w:rPr>
-          <w:color w:val="404040" w:themeColor="text1" w:themeTint="BF"/>
-        </w:rPr>
-        <w:t>.</w:t>
-      </w:r>
     </w:p>
     <w:p>
       <w:pPr>
@@ -29873,6 +29859,9 @@
     </w:p>
     <w:p>
       <m:oMathPara>
+        <m:oMathParaPr>
+          <m:jc m:val="center"/>
+        </m:oMathParaPr>
         <m:oMath>
           <m:sSubSup>
             <m:sSubSupPr>
@@ -31123,6 +31112,7 @@
         <w:rPr>
           <w:color w:val="404040" w:themeColor="text1" w:themeTint="BF"/>
         </w:rPr>
+        <w:lastRenderedPageBreak/>
         <w:t xml:space="preserve">Wstawiając do równań </w:t>
       </w:r>
       <w:r>
@@ -31400,18 +31390,7 @@
           <w:sz w:val="20"/>
           <w:szCs w:val="20"/>
         </w:rPr>
-        <w:t>2.4.</w:t>
-      </w:r>
-      <w:r>
-        <w:rPr>
-          <w:rFonts w:ascii="Tw Cen MT" w:hAnsi="Tw Cen MT"/>
-          <w:b/>
-          <w:bCs/>
-          <w:color w:val="595959" w:themeColor="text1" w:themeTint="A6"/>
-          <w:sz w:val="20"/>
-          <w:szCs w:val="20"/>
-        </w:rPr>
-        <w:t>5.)</w:t>
+        <w:t>2.4.5.)</w:t>
       </w:r>
     </w:p>
     <w:p>
@@ -32640,13 +32619,7 @@
                       <w:rPr>
                         <w:rFonts w:ascii="Cambria Math" w:hAnsi="Cambria Math"/>
                       </w:rPr>
-                      <m:t>0</m:t>
-                    </m:r>
-                    <m:r>
-                      <w:rPr>
-                        <w:rFonts w:ascii="Cambria Math" w:hAnsi="Cambria Math"/>
-                      </w:rPr>
-                      <m:t xml:space="preserve">  </m:t>
+                      <m:t xml:space="preserve">0  </m:t>
                     </m:r>
                   </m:e>
                 </m:mr>
@@ -32948,29 +32921,7 @@
           <w:sz w:val="20"/>
           <w:szCs w:val="20"/>
         </w:rPr>
-        <w:t>2.4.</w:t>
-      </w:r>
-      <w:r>
-        <w:rPr>
-          <w:rFonts w:ascii="Tw Cen MT" w:hAnsi="Tw Cen MT"/>
-          <w:b/>
-          <w:bCs/>
-          <w:color w:val="595959" w:themeColor="text1" w:themeTint="A6"/>
-          <w:sz w:val="20"/>
-          <w:szCs w:val="20"/>
-        </w:rPr>
-        <w:t>6</w:t>
-      </w:r>
-      <w:r>
-        <w:rPr>
-          <w:rFonts w:ascii="Tw Cen MT" w:hAnsi="Tw Cen MT"/>
-          <w:b/>
-          <w:bCs/>
-          <w:color w:val="595959" w:themeColor="text1" w:themeTint="A6"/>
-          <w:sz w:val="20"/>
-          <w:szCs w:val="20"/>
-        </w:rPr>
-        <w:t>.)</w:t>
+        <w:t>2.4.6.)</w:t>
       </w:r>
     </w:p>
     <w:p>
@@ -33827,7 +33778,6 @@
               <w:sz w:val="24"/>
               <w:szCs w:val="24"/>
             </w:rPr>
-            <w:lastRenderedPageBreak/>
             <m:t>⁡</m:t>
           </m:r>
           <m:sSub>
@@ -34299,6 +34249,7 @@
               <w:sz w:val="24"/>
               <w:szCs w:val="24"/>
             </w:rPr>
+            <w:lastRenderedPageBreak/>
             <m:t>⁡</m:t>
           </m:r>
           <m:nary>
@@ -34795,6 +34746,9 @@
     </w:p>
     <w:p>
       <w:r>
+        <w:rPr>
+          <w:noProof/>
+        </w:rPr>
         <w:drawing>
           <wp:inline distT="0" distB="0" distL="0" distR="0" wp14:anchorId="6CFCA50B" wp14:editId="46E3797C">
             <wp:extent cx="5760720" cy="1844040"/>
@@ -35347,7 +35301,6 @@
           <w:sz w:val="24"/>
           <w:szCs w:val="24"/>
         </w:rPr>
-        <w:lastRenderedPageBreak/>
         <w:t>Dla 5 węzłów</w:t>
       </w:r>
     </w:p>
@@ -35387,10 +35340,12 @@
       <w:r>
         <w:rPr>
           <w:rFonts w:ascii="Tw Cen MT" w:hAnsi="Tw Cen MT"/>
-          <w:color w:val="595959" w:themeColor="text1" w:themeTint="A6"/>
-          <w:sz w:val="20"/>
-          <w:szCs w:val="20"/>
-        </w:rPr>
+          <w:noProof/>
+          <w:color w:val="595959" w:themeColor="text1" w:themeTint="A6"/>
+          <w:sz w:val="20"/>
+          <w:szCs w:val="20"/>
+        </w:rPr>
+        <w:lastRenderedPageBreak/>
         <w:drawing>
           <wp:inline distT="0" distB="0" distL="0" distR="0" wp14:anchorId="340BB2E1" wp14:editId="34025686">
             <wp:extent cx="5760720" cy="1771650"/>
@@ -35981,6 +35936,7 @@
       <w:r>
         <w:rPr>
           <w:rFonts w:ascii="Tw Cen MT" w:hAnsi="Tw Cen MT"/>
+          <w:noProof/>
           <w:color w:val="595959" w:themeColor="text1" w:themeTint="A6"/>
           <w:sz w:val="20"/>
           <w:szCs w:val="20"/>
@@ -36627,6 +36583,7 @@
       <w:r>
         <w:rPr>
           <w:rFonts w:ascii="Tw Cen MT" w:hAnsi="Tw Cen MT"/>
+          <w:noProof/>
           <w:color w:val="595959" w:themeColor="text1" w:themeTint="A6"/>
           <w:sz w:val="20"/>
           <w:szCs w:val="20"/>
@@ -37240,6 +37197,7 @@
       </w:pPr>
       <w:r>
         <w:rPr>
+          <w:noProof/>
           <w:color w:val="000000"/>
         </w:rPr>
         <w:drawing>
@@ -37918,6 +37876,7 @@
       </w:pPr>
       <w:r>
         <w:rPr>
+          <w:noProof/>
           <w:color w:val="000000"/>
         </w:rPr>
         <w:drawing>
@@ -38413,16 +38372,7 @@
                       <w:sz w:val="20"/>
                       <w:szCs w:val="20"/>
                     </w:rPr>
-                    <m:t>-</m:t>
-                  </m:r>
-                  <m:r>
-                    <w:rPr>
-                      <w:rFonts w:ascii="Cambria Math" w:hAnsi="Cambria Math"/>
-                      <w:color w:val="595959" w:themeColor="text1" w:themeTint="A6"/>
-                      <w:sz w:val="20"/>
-                      <w:szCs w:val="20"/>
-                    </w:rPr>
-                    <m:t>6</m:t>
+                    <m:t>-6</m:t>
                   </m:r>
                 </m:sup>
               </m:sSup>
@@ -38595,16 +38545,7 @@
                       <w:sz w:val="20"/>
                       <w:szCs w:val="20"/>
                     </w:rPr>
-                    <m:t>-</m:t>
-                  </m:r>
-                  <m:r>
-                    <w:rPr>
-                      <w:rFonts w:ascii="Cambria Math" w:hAnsi="Cambria Math"/>
-                      <w:color w:val="595959" w:themeColor="text1" w:themeTint="A6"/>
-                      <w:sz w:val="20"/>
-                      <w:szCs w:val="20"/>
-                    </w:rPr>
-                    <m:t>9</m:t>
+                    <m:t>-9</m:t>
                   </m:r>
                 </m:sup>
               </m:sSup>
@@ -40164,6 +40105,9 @@
         <w:jc w:val="center"/>
       </w:pPr>
       <w:r>
+        <w:rPr>
+          <w:noProof/>
+        </w:rPr>
         <w:drawing>
           <wp:inline distT="0" distB="0" distL="0" distR="0" wp14:anchorId="4C309DBF" wp14:editId="22272AC8">
             <wp:extent cx="5760720" cy="1826260"/>
@@ -46019,6 +45963,9 @@
     </w:p>
     <w:p>
       <w:r>
+        <w:rPr>
+          <w:noProof/>
+        </w:rPr>
         <w:drawing>
           <wp:inline distT="0" distB="0" distL="0" distR="0" wp14:anchorId="44AE41F1" wp14:editId="09308969">
             <wp:extent cx="5760720" cy="1815465"/>
@@ -47344,6 +47291,9 @@
     </w:p>
     <w:p>
       <w:r>
+        <w:rPr>
+          <w:noProof/>
+        </w:rPr>
         <w:drawing>
           <wp:inline distT="0" distB="0" distL="0" distR="0" wp14:anchorId="7344472C" wp14:editId="34555CBB">
             <wp:extent cx="5760720" cy="1768475"/>
@@ -48717,6 +48667,9 @@
     </w:p>
     <w:p>
       <w:r>
+        <w:rPr>
+          <w:noProof/>
+        </w:rPr>
         <w:drawing>
           <wp:inline distT="0" distB="0" distL="0" distR="0" wp14:anchorId="58803B89" wp14:editId="74849663">
             <wp:extent cx="5760720" cy="1765935"/>
@@ -53357,7 +53310,7 @@
           <w:color w:val="000000"/>
           <w:lang w:val="pl-PL"/>
         </w:rPr>
-        <w:t xml:space="preserve">Dla dużej liczby węzłów (powyżej 20) widzimy już, że prawie </w:t>
+        <w:t xml:space="preserve">Dla dużej liczby węzłów (powyżej 20) widzimy już, że </w:t>
       </w:r>
       <w:r>
         <w:rPr>
@@ -53373,7 +53326,7 @@
           <w:color w:val="000000"/>
           <w:lang w:val="pl-PL"/>
         </w:rPr>
-        <w:t xml:space="preserve">zwiększenie liczby węzłów, prowadzi nas do osiągnięcia lepszego przybliżenia niż mieliśmy wcześniej. Wówczas da się także zauważyć coraz większą różnicę między </w:t>
+        <w:t xml:space="preserve">zwiększenie liczby węzłów, prowadzi nas do osiągnięcia lepszego przybliżenia niż mieliśmy wcześniej. Wówczas da się także zauważyć coraz większą różnicę między dokładnością </w:t>
       </w:r>
       <w:r>
         <w:rPr>
@@ -53382,7 +53335,7 @@
           <w:lang w:val="pl-PL"/>
         </w:rPr>
         <w:lastRenderedPageBreak/>
-        <w:t xml:space="preserve">dokładnością przybliżenia dla warunków brzegowych </w:t>
+        <w:t xml:space="preserve">przybliżenia dla warunków brzegowych </w:t>
       </w:r>
       <w:r>
         <w:rPr>
@@ -53626,7 +53579,7 @@
           <w:color w:val="000000"/>
           <w:lang w:val="pl-PL"/>
         </w:rPr>
-        <w:t xml:space="preserve"> może wynikać stąd, że już dla 25 węzłów obserwujemy pojawienie się niedokładności</w:t>
+        <w:t xml:space="preserve"> może wynikać stąd, że już dla 25 węzłów obserwujemy pojawienie się </w:t>
       </w:r>
       <w:r>
         <w:rPr>
@@ -53634,25 +53587,55 @@
           <w:color w:val="000000"/>
           <w:lang w:val="pl-PL"/>
         </w:rPr>
-        <w:t xml:space="preserve"> podobnej do efektu </w:t>
-      </w:r>
-      <w:proofErr w:type="spellStart"/>
+        <w:t xml:space="preserve">zwiększonej </w:t>
+      </w:r>
       <w:r>
         <w:rPr>
           <w:rFonts w:eastAsia="Times New Roman"/>
           <w:color w:val="000000"/>
           <w:lang w:val="pl-PL"/>
         </w:rPr>
-        <w:t>Runge’go</w:t>
-      </w:r>
-      <w:proofErr w:type="spellEnd"/>
+        <w:t>niedokładności</w:t>
+      </w:r>
       <w:r>
         <w:rPr>
           <w:rFonts w:eastAsia="Times New Roman"/>
           <w:color w:val="000000"/>
           <w:lang w:val="pl-PL"/>
         </w:rPr>
-        <w:t>, przez co na krańcach przedziału mamy wartości znacznie odbiegające od wartości interpolowanej funkcji.</w:t>
+        <w:t xml:space="preserve"> </w:t>
+      </w:r>
+      <w:r>
+        <w:rPr>
+          <w:rFonts w:eastAsia="Times New Roman"/>
+          <w:color w:val="000000"/>
+          <w:lang w:val="pl-PL"/>
+        </w:rPr>
+        <w:t>na krańcach przedziału</w:t>
+      </w:r>
+      <w:r>
+        <w:rPr>
+          <w:rFonts w:eastAsia="Times New Roman"/>
+          <w:color w:val="000000"/>
+          <w:lang w:val="pl-PL"/>
+        </w:rPr>
+        <w:t xml:space="preserve">, </w:t>
+      </w:r>
+      <w:r>
+        <w:rPr>
+          <w:rFonts w:eastAsia="Times New Roman"/>
+          <w:color w:val="000000"/>
+          <w:lang w:val="pl-PL"/>
+        </w:rPr>
+        <w:t>co powoduje, że</w:t>
+      </w:r>
+      <w:r>
+        <w:rPr>
+          <w:rFonts w:eastAsia="Times New Roman"/>
+          <w:color w:val="000000"/>
+          <w:lang w:val="pl-PL"/>
+        </w:rPr>
+        <w:t xml:space="preserve"> mamy wartości znacznie odbiegające od wartości interpolowanej funkcji.</w:t>
       </w:r>
     </w:p>
     <w:p>

</xml_diff>